<commit_message>
update No., numbers fail, pass
</commit_message>
<xml_diff>
--- a/Documents/Reports/Report 5 - ThienDN.docx
+++ b/Documents/Reports/Report 5 - ThienDN.docx
@@ -14426,7 +14426,7 @@
                 <w:bCs/>
                 <w:color w:val="000000"/>
               </w:rPr>
-              <w:t>UUSI01</w:t>
+              <w:t>UUL01</w:t>
             </w:r>
           </w:p>
         </w:tc>
@@ -14734,7 +14734,7 @@
                 <w:bCs/>
                 <w:color w:val="000000"/>
               </w:rPr>
-              <w:t>UUSI02</w:t>
+              <w:t>UUL02</w:t>
             </w:r>
           </w:p>
           <w:p>
@@ -15212,13 +15212,7 @@
               <w:rPr>
                 <w:rFonts w:eastAsia="SimSun"/>
               </w:rPr>
-              <w:t>“Invalid user Id or password”</w:t>
-            </w:r>
-            <w:r>
-              <w:rPr>
-                <w:rFonts w:eastAsia="SimSun"/>
-              </w:rPr>
-              <w:t>.</w:t>
+              <w:t>“Invalid user Id or password”.</w:t>
             </w:r>
           </w:p>
         </w:tc>
@@ -15606,19 +15600,7 @@
               <w:rPr>
                 <w:rFonts w:eastAsia="SimSun"/>
               </w:rPr>
-              <w:t xml:space="preserve">1. Successfully logged in as </w:t>
-            </w:r>
-            <w:r>
-              <w:rPr>
-                <w:rFonts w:eastAsia="SimSun"/>
-              </w:rPr>
-              <w:t>Borrower</w:t>
-            </w:r>
-            <w:r>
-              <w:rPr>
-                <w:rFonts w:eastAsia="SimSun"/>
-              </w:rPr>
-              <w:t xml:space="preserve"> role</w:t>
+              <w:t>1. Successfully logged in as Borrower role</w:t>
             </w:r>
             <w:r>
               <w:rPr>
@@ -15712,6 +15694,26 @@
               </w:rPr>
               <w:t>Pass</w:t>
             </w:r>
+            <w:r>
+              <w:rPr>
+                <w:rFonts w:eastAsia="SimSun"/>
+              </w:rPr>
+              <w:t>: 17</w:t>
+            </w:r>
+          </w:p>
+          <w:p>
+            <w:pPr>
+              <w:jc w:val="both"/>
+              <w:rPr>
+                <w:rFonts w:eastAsia="SimSun"/>
+              </w:rPr>
+            </w:pPr>
+            <w:r>
+              <w:rPr>
+                <w:rFonts w:eastAsia="SimSun"/>
+              </w:rPr>
+              <w:t>Fail: 3</w:t>
+            </w:r>
           </w:p>
           <w:p>
             <w:pPr>
@@ -15935,6 +15937,26 @@
               </w:rPr>
               <w:t>Pass</w:t>
             </w:r>
+            <w:r>
+              <w:rPr>
+                <w:rFonts w:eastAsia="SimSun"/>
+              </w:rPr>
+              <w:t>: 16</w:t>
+            </w:r>
+          </w:p>
+          <w:p>
+            <w:pPr>
+              <w:jc w:val="both"/>
+              <w:rPr>
+                <w:rFonts w:eastAsia="SimSun"/>
+              </w:rPr>
+            </w:pPr>
+            <w:r>
+              <w:rPr>
+                <w:rFonts w:eastAsia="SimSun"/>
+              </w:rPr>
+              <w:t>Fail: 4</w:t>
+            </w:r>
           </w:p>
           <w:p>
             <w:pPr>
@@ -16140,6 +16162,26 @@
                 <w:rFonts w:eastAsia="SimSun"/>
               </w:rPr>
               <w:t>Pass</w:t>
+            </w:r>
+            <w:r>
+              <w:rPr>
+                <w:rFonts w:eastAsia="SimSun"/>
+              </w:rPr>
+              <w:t>: 19</w:t>
+            </w:r>
+          </w:p>
+          <w:p>
+            <w:pPr>
+              <w:jc w:val="both"/>
+              <w:rPr>
+                <w:rFonts w:eastAsia="SimSun"/>
+              </w:rPr>
+            </w:pPr>
+            <w:r>
+              <w:rPr>
+                <w:rFonts w:eastAsia="SimSun"/>
+              </w:rPr>
+              <w:t>Fail: 1</w:t>
             </w:r>
           </w:p>
         </w:tc>
@@ -16190,8 +16232,6 @@
       <w:pPr>
         <w:pStyle w:val="Style4"/>
       </w:pPr>
-      <w:bookmarkStart w:id="35" w:name="_GoBack"/>
-      <w:bookmarkEnd w:id="35"/>
       <w:r>
         <w:t>&lt;Borrower&gt; Check in with QR Code</w:t>
       </w:r>
@@ -16436,16 +16476,7 @@
                 <w:bCs/>
                 <w:color w:val="000000"/>
               </w:rPr>
-              <w:t>BCIWQRC</w:t>
-            </w:r>
-            <w:r>
-              <w:rPr>
-                <w:rFonts w:eastAsia="SimSun"/>
-                <w:b/>
-                <w:bCs/>
-                <w:color w:val="000000"/>
-              </w:rPr>
-              <w:t>01</w:t>
+              <w:t>BCIWQRC01</w:t>
             </w:r>
           </w:p>
         </w:tc>
@@ -16596,6 +16627,26 @@
               </w:rPr>
               <w:t>Pass</w:t>
             </w:r>
+            <w:r>
+              <w:rPr>
+                <w:rFonts w:eastAsia="SimSun"/>
+              </w:rPr>
+              <w:t>: 21</w:t>
+            </w:r>
+          </w:p>
+          <w:p>
+            <w:pPr>
+              <w:jc w:val="both"/>
+              <w:rPr>
+                <w:rFonts w:eastAsia="SimSun"/>
+              </w:rPr>
+            </w:pPr>
+            <w:r>
+              <w:rPr>
+                <w:rFonts w:eastAsia="SimSun"/>
+              </w:rPr>
+              <w:t>Fail: 4</w:t>
+            </w:r>
           </w:p>
         </w:tc>
         <w:tc>
@@ -16664,16 +16715,7 @@
                 <w:bCs/>
                 <w:color w:val="000000"/>
               </w:rPr>
-              <w:t>BCIWQRC</w:t>
-            </w:r>
-            <w:r>
-              <w:rPr>
-                <w:rFonts w:eastAsia="SimSun"/>
-                <w:b/>
-                <w:bCs/>
-                <w:color w:val="000000"/>
-              </w:rPr>
-              <w:t>02</w:t>
+              <w:t>BCIWQRC02</w:t>
             </w:r>
           </w:p>
         </w:tc>
@@ -16820,6 +16862,26 @@
               </w:rPr>
               <w:t>Pass</w:t>
             </w:r>
+            <w:r>
+              <w:rPr>
+                <w:rFonts w:eastAsia="SimSun"/>
+              </w:rPr>
+              <w:t>: 16</w:t>
+            </w:r>
+          </w:p>
+          <w:p>
+            <w:pPr>
+              <w:jc w:val="both"/>
+              <w:rPr>
+                <w:rFonts w:eastAsia="SimSun"/>
+              </w:rPr>
+            </w:pPr>
+            <w:r>
+              <w:rPr>
+                <w:rFonts w:eastAsia="SimSun"/>
+              </w:rPr>
+              <w:t>Fail: 4</w:t>
+            </w:r>
           </w:p>
         </w:tc>
         <w:tc>
@@ -17017,6 +17079,26 @@
                 <w:rFonts w:eastAsia="SimSun"/>
               </w:rPr>
               <w:t>Pass</w:t>
+            </w:r>
+            <w:r>
+              <w:rPr>
+                <w:rFonts w:eastAsia="SimSun"/>
+              </w:rPr>
+              <w:t>: 18</w:t>
+            </w:r>
+          </w:p>
+          <w:p>
+            <w:pPr>
+              <w:jc w:val="both"/>
+              <w:rPr>
+                <w:rFonts w:eastAsia="SimSun"/>
+              </w:rPr>
+            </w:pPr>
+            <w:r>
+              <w:rPr>
+                <w:rFonts w:eastAsia="SimSun"/>
+              </w:rPr>
+              <w:t>Fail: 2</w:t>
             </w:r>
           </w:p>
         </w:tc>
@@ -17438,6 +17520,26 @@
               </w:rPr>
               <w:t>Pass</w:t>
             </w:r>
+            <w:r>
+              <w:rPr>
+                <w:rFonts w:eastAsia="SimSun"/>
+              </w:rPr>
+              <w:t>: 16</w:t>
+            </w:r>
+          </w:p>
+          <w:p>
+            <w:pPr>
+              <w:jc w:val="both"/>
+              <w:rPr>
+                <w:rFonts w:eastAsia="SimSun"/>
+              </w:rPr>
+            </w:pPr>
+            <w:r>
+              <w:rPr>
+                <w:rFonts w:eastAsia="SimSun"/>
+              </w:rPr>
+              <w:t>Fail: 4</w:t>
+            </w:r>
           </w:p>
         </w:tc>
         <w:tc>
@@ -17625,6 +17727,26 @@
               </w:rPr>
               <w:t>Pass</w:t>
             </w:r>
+            <w:r>
+              <w:rPr>
+                <w:rFonts w:eastAsia="SimSun"/>
+              </w:rPr>
+              <w:t>: 24</w:t>
+            </w:r>
+          </w:p>
+          <w:p>
+            <w:pPr>
+              <w:jc w:val="both"/>
+              <w:rPr>
+                <w:rFonts w:eastAsia="SimSun"/>
+              </w:rPr>
+            </w:pPr>
+            <w:r>
+              <w:rPr>
+                <w:rFonts w:eastAsia="SimSun"/>
+              </w:rPr>
+              <w:t>Fail: 1</w:t>
+            </w:r>
           </w:p>
         </w:tc>
         <w:tc>
@@ -17817,6 +17939,26 @@
               </w:rPr>
               <w:t>Pass</w:t>
             </w:r>
+            <w:r>
+              <w:rPr>
+                <w:rFonts w:eastAsia="SimSun"/>
+              </w:rPr>
+              <w:t>: 46</w:t>
+            </w:r>
+          </w:p>
+          <w:p>
+            <w:pPr>
+              <w:jc w:val="both"/>
+              <w:rPr>
+                <w:rFonts w:eastAsia="SimSun"/>
+              </w:rPr>
+            </w:pPr>
+            <w:r>
+              <w:rPr>
+                <w:rFonts w:eastAsia="SimSun"/>
+              </w:rPr>
+              <w:t>Fail: 4</w:t>
+            </w:r>
           </w:p>
         </w:tc>
         <w:tc>
@@ -18001,6 +18143,26 @@
                 <w:rFonts w:eastAsia="SimSun"/>
               </w:rPr>
               <w:t>Pass</w:t>
+            </w:r>
+            <w:r>
+              <w:rPr>
+                <w:rFonts w:eastAsia="SimSun"/>
+              </w:rPr>
+              <w:t>: 19</w:t>
+            </w:r>
+          </w:p>
+          <w:p>
+            <w:pPr>
+              <w:jc w:val="both"/>
+              <w:rPr>
+                <w:rFonts w:eastAsia="SimSun"/>
+              </w:rPr>
+            </w:pPr>
+            <w:r>
+              <w:rPr>
+                <w:rFonts w:eastAsia="SimSun"/>
+              </w:rPr>
+              <w:t>Fail: 1</w:t>
             </w:r>
           </w:p>
         </w:tc>
@@ -18302,7 +18464,16 @@
                 <w:bCs/>
                 <w:color w:val="000000"/>
               </w:rPr>
-              <w:t>BCU1</w:t>
+              <w:t>BCO</w:t>
+            </w:r>
+            <w:r>
+              <w:rPr>
+                <w:rFonts w:eastAsia="SimSun"/>
+                <w:b/>
+                <w:bCs/>
+                <w:color w:val="000000"/>
+              </w:rPr>
+              <w:t>1</w:t>
             </w:r>
           </w:p>
         </w:tc>
@@ -18424,6 +18595,26 @@
               </w:rPr>
               <w:t>Pass</w:t>
             </w:r>
+            <w:r>
+              <w:rPr>
+                <w:rFonts w:eastAsia="SimSun"/>
+              </w:rPr>
+              <w:t>: 29</w:t>
+            </w:r>
+          </w:p>
+          <w:p>
+            <w:pPr>
+              <w:jc w:val="both"/>
+              <w:rPr>
+                <w:rFonts w:eastAsia="SimSun"/>
+              </w:rPr>
+            </w:pPr>
+            <w:r>
+              <w:rPr>
+                <w:rFonts w:eastAsia="SimSun"/>
+              </w:rPr>
+              <w:t>Fail:1</w:t>
+            </w:r>
           </w:p>
         </w:tc>
         <w:tc>
@@ -18492,7 +18683,16 @@
                 <w:bCs/>
                 <w:color w:val="000000"/>
               </w:rPr>
-              <w:t>BCU2</w:t>
+              <w:t>BCO</w:t>
+            </w:r>
+            <w:r>
+              <w:rPr>
+                <w:rFonts w:eastAsia="SimSun"/>
+                <w:b/>
+                <w:bCs/>
+                <w:color w:val="000000"/>
+              </w:rPr>
+              <w:t>2</w:t>
             </w:r>
           </w:p>
         </w:tc>
@@ -18608,7 +18808,21 @@
               <w:rPr>
                 <w:rFonts w:eastAsia="SimSun"/>
               </w:rPr>
-              <w:t xml:space="preserve">Pass </w:t>
+              <w:t>Pass: 29</w:t>
+            </w:r>
+          </w:p>
+          <w:p>
+            <w:pPr>
+              <w:jc w:val="both"/>
+              <w:rPr>
+                <w:rFonts w:eastAsia="SimSun"/>
+              </w:rPr>
+            </w:pPr>
+            <w:r>
+              <w:rPr>
+                <w:rFonts w:eastAsia="SimSun"/>
+              </w:rPr>
+              <w:t>Fail: 1</w:t>
             </w:r>
           </w:p>
         </w:tc>
@@ -18670,7 +18884,16 @@
                 <w:color w:val="000000"/>
               </w:rPr>
               <w:lastRenderedPageBreak/>
-              <w:t>BCU3</w:t>
+              <w:t>BCO</w:t>
+            </w:r>
+            <w:r>
+              <w:rPr>
+                <w:rFonts w:eastAsia="SimSun"/>
+                <w:b/>
+                <w:bCs/>
+                <w:color w:val="000000"/>
+              </w:rPr>
+              <w:t>3</w:t>
             </w:r>
           </w:p>
         </w:tc>
@@ -18788,6 +19011,26 @@
               </w:rPr>
               <w:t>Pass</w:t>
             </w:r>
+            <w:r>
+              <w:rPr>
+                <w:rFonts w:eastAsia="SimSun"/>
+              </w:rPr>
+              <w:t>: 27</w:t>
+            </w:r>
+          </w:p>
+          <w:p>
+            <w:pPr>
+              <w:jc w:val="both"/>
+              <w:rPr>
+                <w:rFonts w:eastAsia="SimSun"/>
+              </w:rPr>
+            </w:pPr>
+            <w:r>
+              <w:rPr>
+                <w:rFonts w:eastAsia="SimSun"/>
+              </w:rPr>
+              <w:t>Fail: 3</w:t>
+            </w:r>
           </w:p>
         </w:tc>
         <w:tc>
@@ -18847,7 +19090,16 @@
                 <w:bCs/>
                 <w:color w:val="000000"/>
               </w:rPr>
-              <w:t>BCU4</w:t>
+              <w:t>BCO</w:t>
+            </w:r>
+            <w:r>
+              <w:rPr>
+                <w:rFonts w:eastAsia="SimSun"/>
+                <w:b/>
+                <w:bCs/>
+                <w:color w:val="000000"/>
+              </w:rPr>
+              <w:t>4</w:t>
             </w:r>
           </w:p>
         </w:tc>
@@ -18965,6 +19217,26 @@
               </w:rPr>
               <w:t>Pass</w:t>
             </w:r>
+            <w:r>
+              <w:rPr>
+                <w:rFonts w:eastAsia="SimSun"/>
+              </w:rPr>
+              <w:t>: 28</w:t>
+            </w:r>
+          </w:p>
+          <w:p>
+            <w:pPr>
+              <w:jc w:val="both"/>
+              <w:rPr>
+                <w:rFonts w:eastAsia="SimSun"/>
+              </w:rPr>
+            </w:pPr>
+            <w:r>
+              <w:rPr>
+                <w:rFonts w:eastAsia="SimSun"/>
+              </w:rPr>
+              <w:t>Fail: 2</w:t>
+            </w:r>
           </w:p>
         </w:tc>
         <w:tc>
@@ -19024,7 +19296,16 @@
                 <w:bCs/>
                 <w:color w:val="000000"/>
               </w:rPr>
-              <w:t>BCU5</w:t>
+              <w:t>BCO</w:t>
+            </w:r>
+            <w:r>
+              <w:rPr>
+                <w:rFonts w:eastAsia="SimSun"/>
+                <w:b/>
+                <w:bCs/>
+                <w:color w:val="000000"/>
+              </w:rPr>
+              <w:t>5</w:t>
             </w:r>
           </w:p>
         </w:tc>
@@ -19142,6 +19423,28 @@
               </w:rPr>
               <w:t>Pass</w:t>
             </w:r>
+            <w:r>
+              <w:rPr>
+                <w:rFonts w:eastAsia="SimSun"/>
+              </w:rPr>
+              <w:t>:25</w:t>
+            </w:r>
+          </w:p>
+          <w:p>
+            <w:pPr>
+              <w:jc w:val="both"/>
+              <w:rPr>
+                <w:rFonts w:eastAsia="SimSun"/>
+              </w:rPr>
+            </w:pPr>
+            <w:r>
+              <w:rPr>
+                <w:rFonts w:eastAsia="SimSun"/>
+              </w:rPr>
+              <w:t>Fail: 5</w:t>
+            </w:r>
+            <w:bookmarkStart w:id="35" w:name="_GoBack"/>
+            <w:bookmarkEnd w:id="35"/>
           </w:p>
         </w:tc>
         <w:tc>
@@ -24190,7 +24493,6 @@
   </w:num>
   <w:num w:numId="49">
     <w:abstractNumId w:val="30"/>
-    <w:lvlOverride w:ilvl="0"/>
   </w:num>
   <w:numIdMacAtCleanup w:val="48"/>
 </w:numbering>
@@ -29218,7 +29520,7 @@
 </file>
 
 <file path=customXml/itemProps1.xml><?xml version="1.0" encoding="utf-8"?>
-<ds:datastoreItem xmlns:ds="http://schemas.openxmlformats.org/officeDocument/2006/customXml" ds:itemID="{5DF7F28B-52B0-4F61-ABF2-FA2642A42CC2}">
+<ds:datastoreItem xmlns:ds="http://schemas.openxmlformats.org/officeDocument/2006/customXml" ds:itemID="{3609FE7C-18FF-4371-9DEA-2155691DED1F}">
   <ds:schemaRefs>
     <ds:schemaRef ds:uri="http://schemas.openxmlformats.org/officeDocument/2006/bibliography"/>
   </ds:schemaRefs>

</xml_diff>